<commit_message>
aggiunti gli scenari al problem statement
</commit_message>
<xml_diff>
--- a/deliverables/problemStatement/ProblemStatement.docx
+++ b/deliverables/problemStatement/ProblemStatement.docx
@@ -59,6 +59,7 @@
         </w:r>
       </w:hyperlink>
       <w:hyperlink r:id="rId9">
+        <w:proofErr w:type="spellStart"/>
         <w:r>
           <w:rPr>
             <w:color w:val="1155CC"/>
@@ -68,6 +69,7 @@
           </w:rPr>
           <w:t>Markdown</w:t>
         </w:r>
+        <w:proofErr w:type="spellEnd"/>
       </w:hyperlink>
       <w:r>
         <w:rPr>
@@ -522,8 +524,18 @@
           <w:sz w:val="26"/>
           <w:szCs w:val="26"/>
         </w:rPr>
-        <w:t>creare/modificare/cancellare pagine in Markdown</w:t>
-      </w:r>
+        <w:t xml:space="preserve">creare/modificare/cancellare pagine in </w:t>
+      </w:r>
+      <w:proofErr w:type="spellStart"/>
+      <w:r>
+        <w:rPr>
+          <w:bCs/>
+          <w:sz w:val="26"/>
+          <w:szCs w:val="26"/>
+        </w:rPr>
+        <w:t>Markdown</w:t>
+      </w:r>
+      <w:proofErr w:type="spellEnd"/>
     </w:p>
     <w:p>
       <w:pPr>
@@ -990,7 +1002,25 @@
           <w:sz w:val="26"/>
           <w:szCs w:val="26"/>
         </w:rPr>
-        <w:t>Tutti gli utenti dovranno essere in grado di creare pagine in Markdown tramite un editor di testo.</w:t>
+        <w:t xml:space="preserve">Tutti gli utenti dovranno essere in grado di creare pagine in </w:t>
+      </w:r>
+      <w:proofErr w:type="spellStart"/>
+      <w:r>
+        <w:rPr>
+          <w:bCs/>
+          <w:sz w:val="26"/>
+          <w:szCs w:val="26"/>
+        </w:rPr>
+        <w:t>Markdown</w:t>
+      </w:r>
+      <w:proofErr w:type="spellEnd"/>
+      <w:r>
+        <w:rPr>
+          <w:bCs/>
+          <w:sz w:val="26"/>
+          <w:szCs w:val="26"/>
+        </w:rPr>
+        <w:t xml:space="preserve"> tramite un editor di testo.</w:t>
       </w:r>
     </w:p>
     <w:p>
@@ -1199,7 +1229,25 @@
           <w:sz w:val="26"/>
           <w:szCs w:val="26"/>
         </w:rPr>
-        <w:t xml:space="preserve">La sicurezza dovrà evitare le più comuni vulnerabilità delle applicazioni web-based quali XSS, SQL injection, IDOR. </w:t>
+        <w:t>La sicurezza dovrà evitare le più comuni vulnerabilità delle applicazioni web-</w:t>
+      </w:r>
+      <w:proofErr w:type="spellStart"/>
+      <w:r>
+        <w:rPr>
+          <w:bCs/>
+          <w:sz w:val="26"/>
+          <w:szCs w:val="26"/>
+        </w:rPr>
+        <w:t>based</w:t>
+      </w:r>
+      <w:proofErr w:type="spellEnd"/>
+      <w:r>
+        <w:rPr>
+          <w:bCs/>
+          <w:sz w:val="26"/>
+          <w:szCs w:val="26"/>
+        </w:rPr>
+        <w:t xml:space="preserve"> quali XSS, SQL injection, IDOR. </w:t>
       </w:r>
     </w:p>
     <w:p>
@@ -1863,6 +1911,291 @@
         <w:t>I test devono essere completamente soddisfatti per poter rendere il sito operativo.</w:t>
       </w:r>
     </w:p>
+    <w:p>
+      <w:pPr>
+        <w:rPr>
+          <w:bCs/>
+          <w:sz w:val="26"/>
+          <w:szCs w:val="26"/>
+        </w:rPr>
+      </w:pPr>
+      <w:r>
+        <w:rPr>
+          <w:bCs/>
+          <w:sz w:val="26"/>
+          <w:szCs w:val="26"/>
+        </w:rPr>
+        <w:br w:type="page"/>
+      </w:r>
+    </w:p>
+    <w:p>
+      <w:pPr>
+        <w:pStyle w:val="Titolo1"/>
+      </w:pPr>
+      <w:r>
+        <w:lastRenderedPageBreak/>
+        <w:t>Scenari</w:t>
+      </w:r>
+    </w:p>
+    <w:p>
+      <w:pPr>
+        <w:pStyle w:val="Titolo2"/>
+      </w:pPr>
+      <w:r>
+        <w:t>Scenari utente</w:t>
+      </w:r>
+    </w:p>
+    <w:p>
+      <w:pPr>
+        <w:pStyle w:val="Paragrafoelenco"/>
+        <w:numPr>
+          <w:ilvl w:val="0"/>
+          <w:numId w:val="20"/>
+        </w:numPr>
+        <w:rPr>
+          <w:sz w:val="26"/>
+          <w:szCs w:val="26"/>
+        </w:rPr>
+      </w:pPr>
+      <w:r>
+        <w:rPr>
+          <w:sz w:val="26"/>
+          <w:szCs w:val="26"/>
+        </w:rPr>
+        <w:t>Anastasia è appassionata di lettura e da sempre vorrebbe avere il suo spazio sul Web per condividere la propria passione e le proprie opinioni sui libri che più ama. Navigando in rete si imbatte in TomMASO, un servizio completamente gratuito e open source che le permette di fare ciò che ha sempre voluto. Una volta sul sito nota subito il link alla pagina che mostra i migliori blog registrati, decide quindi di aprire il primo, viene, quindi, mostrata un’anteprima degli ultimi articoli creati. Vedendo la qualità del blog e avendo letto la semplicità con cui è possibile crearli, decide di registrarsi alla piattaforma. Mentre si registra inserisce due password diverse e il sistema le segnala l’errore. Sistemato l’errore, Anastasia riesce finalmente a registrarsi e viene reindirizzata al suo profilo.</w:t>
+      </w:r>
+      <w:r>
+        <w:rPr>
+          <w:sz w:val="26"/>
+          <w:szCs w:val="26"/>
+        </w:rPr>
+        <w:t xml:space="preserve"> </w:t>
+      </w:r>
+      <w:r>
+        <w:rPr>
+          <w:sz w:val="26"/>
+          <w:szCs w:val="26"/>
+        </w:rPr>
+        <w:t xml:space="preserve">Decide, quindi, di creare subito il suo primo blog, dal profilo clicca sull’intuitivo tasto per creare blog e le viene richiesto un nome. Inserisce un nome poco originale ed il sistema la avvisa che un blog con questo nome è già presente, pertanto decide di dargliene uno più distintivo. Il blog viene creato e nel suo profilo compare l’icona ad esso associata. A questo punto si presentano quattro scelte per il blog: visualizzare gli articoli principali, gestire i file, modificare il nome del blog e cancellare il blog. Sceglie di gestire i file e decide di creare una cartella dove inserire le immagini, clicca sull’apposito pulsante e le vengono mostrate tre possibilità: caricare un file, creare una pagina in </w:t>
+      </w:r>
+      <w:proofErr w:type="spellStart"/>
+      <w:r>
+        <w:rPr>
+          <w:sz w:val="26"/>
+          <w:szCs w:val="26"/>
+        </w:rPr>
+        <w:t>Markdown</w:t>
+      </w:r>
+      <w:proofErr w:type="spellEnd"/>
+      <w:r>
+        <w:rPr>
+          <w:sz w:val="26"/>
+          <w:szCs w:val="26"/>
+        </w:rPr>
+        <w:t xml:space="preserve"> o creare una cartella. Crea la sua cartella “Immagini” e al suo interno le vengono proposte nuovamente le stesse possibilità e questa volta sceglie di caricare l’immagine della copertina del suo libro preferito. Si apre una finestra popup che le permette di selezionare il file dal suo dispositivo e preme su “Carica”. A questo punto torna nella home directory del suo blog e decide di creare un articolo tramite l’editor offerto dalla piattaforma. Inserisce il titolo della sua pagina e le viene mostrato l’editor </w:t>
+      </w:r>
+      <w:proofErr w:type="spellStart"/>
+      <w:r>
+        <w:rPr>
+          <w:sz w:val="26"/>
+          <w:szCs w:val="26"/>
+        </w:rPr>
+        <w:t>Markdown</w:t>
+      </w:r>
+      <w:proofErr w:type="spellEnd"/>
+      <w:r>
+        <w:rPr>
+          <w:sz w:val="26"/>
+          <w:szCs w:val="26"/>
+        </w:rPr>
+        <w:t>, il quale presenta tasti per: grassetto, corsivo, intestazione, citazione, elenco puntato, elenco numerato, link, immagine e nota che è possibile visualizzare una preview dell’articolo in tempo reale. Finita la modifica del documento, lo salva e ne visualizza il risultato.</w:t>
+      </w:r>
+    </w:p>
+    <w:p>
+      <w:pPr>
+        <w:pStyle w:val="NormaleWeb"/>
+        <w:spacing w:before="240" w:beforeAutospacing="0" w:after="240" w:afterAutospacing="0"/>
+        <w:textAlignment w:val="baseline"/>
+        <w:rPr>
+          <w:rFonts w:ascii="Arial" w:hAnsi="Arial" w:cs="Arial"/>
+          <w:sz w:val="26"/>
+          <w:szCs w:val="26"/>
+        </w:rPr>
+      </w:pPr>
+    </w:p>
+    <w:p>
+      <w:pPr>
+        <w:pStyle w:val="NormaleWeb"/>
+        <w:numPr>
+          <w:ilvl w:val="0"/>
+          <w:numId w:val="19"/>
+        </w:numPr>
+        <w:spacing w:before="240" w:beforeAutospacing="0" w:after="240" w:afterAutospacing="0"/>
+        <w:textAlignment w:val="baseline"/>
+        <w:rPr>
+          <w:rFonts w:ascii="Arial" w:hAnsi="Arial" w:cs="Arial"/>
+          <w:b/>
+          <w:bCs/>
+          <w:sz w:val="26"/>
+          <w:szCs w:val="26"/>
+        </w:rPr>
+      </w:pPr>
+      <w:r>
+        <w:rPr>
+          <w:rFonts w:ascii="Arial" w:hAnsi="Arial" w:cs="Arial"/>
+          <w:sz w:val="26"/>
+          <w:szCs w:val="26"/>
+        </w:rPr>
+        <w:lastRenderedPageBreak/>
+        <w:t>Bartolomeo è un utente registrato al sito e si imbatte nel blog di Anastasia. Da grande appassionato di libri decide di leggere l’articolo sul libro preferito di Anastasia. Lo trova molto interessante e decide di lasciare un commento con le proprie impressioni sul libro. Si dirige nell’area commenti dell’articolo e, tramite la casella di testo, scrive le sue impressioni. Una volta lasciato il commento è ancora molto entusiasta e decide di contattare privatamente Anastasia, tramite la chat offerta dalla piattaforma. Si dirige al suo profilo e tramite l’icona per avviare una conversazione viene creata una chat tra i due.</w:t>
+      </w:r>
+      <w:r>
+        <w:rPr>
+          <w:rFonts w:ascii="Arial" w:hAnsi="Arial" w:cs="Arial"/>
+          <w:b/>
+          <w:bCs/>
+          <w:sz w:val="26"/>
+          <w:szCs w:val="26"/>
+        </w:rPr>
+        <w:t> </w:t>
+      </w:r>
+    </w:p>
+    <w:p>
+      <w:pPr>
+        <w:pStyle w:val="Titolo2"/>
+        <w:rPr>
+          <w:rFonts w:ascii="Times New Roman" w:hAnsi="Times New Roman" w:cs="Times New Roman"/>
+          <w:sz w:val="24"/>
+          <w:szCs w:val="24"/>
+        </w:rPr>
+      </w:pPr>
+      <w:r>
+        <w:t>Scenari amministratore</w:t>
+      </w:r>
+    </w:p>
+    <w:p>
+      <w:pPr>
+        <w:pStyle w:val="NormaleWeb"/>
+        <w:numPr>
+          <w:ilvl w:val="0"/>
+          <w:numId w:val="17"/>
+        </w:numPr>
+        <w:spacing w:before="240" w:beforeAutospacing="0" w:after="240" w:afterAutospacing="0"/>
+        <w:textAlignment w:val="baseline"/>
+        <w:rPr>
+          <w:rFonts w:ascii="Arial" w:hAnsi="Arial" w:cs="Arial"/>
+          <w:sz w:val="26"/>
+          <w:szCs w:val="26"/>
+        </w:rPr>
+      </w:pPr>
+      <w:r>
+        <w:rPr>
+          <w:rFonts w:ascii="Arial" w:hAnsi="Arial" w:cs="Arial"/>
+          <w:sz w:val="26"/>
+          <w:szCs w:val="26"/>
+        </w:rPr>
+        <w:t xml:space="preserve">Carlo è un moderatore dei blog e delle chat, effettua il login tramite il solito </w:t>
+      </w:r>
+      <w:proofErr w:type="spellStart"/>
+      <w:r>
+        <w:rPr>
+          <w:rFonts w:ascii="Arial" w:hAnsi="Arial" w:cs="Arial"/>
+          <w:sz w:val="26"/>
+          <w:szCs w:val="26"/>
+        </w:rPr>
+        <w:t>form</w:t>
+      </w:r>
+      <w:proofErr w:type="spellEnd"/>
+      <w:r>
+        <w:rPr>
+          <w:rFonts w:ascii="Arial" w:hAnsi="Arial" w:cs="Arial"/>
+          <w:sz w:val="26"/>
+          <w:szCs w:val="26"/>
+        </w:rPr>
+        <w:t xml:space="preserve"> e decide di controllare le segnalazion</w:t>
+      </w:r>
+      <w:r>
+        <w:rPr>
+          <w:rFonts w:ascii="Arial" w:hAnsi="Arial" w:cs="Arial"/>
+          <w:sz w:val="26"/>
+          <w:szCs w:val="26"/>
+        </w:rPr>
+        <w:t>i</w:t>
+      </w:r>
+      <w:r>
+        <w:rPr>
+          <w:rFonts w:ascii="Arial" w:hAnsi="Arial" w:cs="Arial"/>
+          <w:sz w:val="26"/>
+          <w:szCs w:val="26"/>
+        </w:rPr>
+        <w:t xml:space="preserve"> ricevute dagli utenti. Clicca sulla sua icona e gli si presenta l’opzione “Modera” oltre alle opzioni da normale utente. Una volta entrato nella pagina apposita gli si presentano le segnalazioni consone ai suoi permessi e, poiché Carlo modera sia chat che blog, visualizza entrambi i tipi. Decide di selezionare le segnalazioni di blog tramite l’apposito filtro. Clicca sulla prima segnalazione e visualizza il blog o la chat segnalata. Dopo un controllo dei contenuti Carlo può decidere se far passare la segnalazione, cancellare i contenuti presenti nella chat o nel blog ed eventualmente bannare l’account.</w:t>
+      </w:r>
+    </w:p>
+    <w:p>
+      <w:pPr>
+        <w:pStyle w:val="NormaleWeb"/>
+        <w:numPr>
+          <w:ilvl w:val="0"/>
+          <w:numId w:val="17"/>
+        </w:numPr>
+        <w:spacing w:before="240" w:beforeAutospacing="0" w:after="240" w:afterAutospacing="0"/>
+        <w:textAlignment w:val="baseline"/>
+        <w:rPr>
+          <w:rFonts w:ascii="Arial" w:hAnsi="Arial" w:cs="Arial"/>
+          <w:sz w:val="26"/>
+          <w:szCs w:val="26"/>
+        </w:rPr>
+      </w:pPr>
+      <w:r>
+        <w:rPr>
+          <w:rFonts w:ascii="Arial" w:hAnsi="Arial" w:cs="Arial"/>
+          <w:sz w:val="26"/>
+          <w:szCs w:val="26"/>
+        </w:rPr>
+        <w:t xml:space="preserve">Damiano è un gestore degli utenti, effettua il login tramite il solito </w:t>
+      </w:r>
+      <w:proofErr w:type="spellStart"/>
+      <w:r>
+        <w:rPr>
+          <w:rFonts w:ascii="Arial" w:hAnsi="Arial" w:cs="Arial"/>
+          <w:sz w:val="26"/>
+          <w:szCs w:val="26"/>
+        </w:rPr>
+        <w:t>form</w:t>
+      </w:r>
+      <w:proofErr w:type="spellEnd"/>
+      <w:r>
+        <w:rPr>
+          <w:rFonts w:ascii="Arial" w:hAnsi="Arial" w:cs="Arial"/>
+          <w:sz w:val="26"/>
+          <w:szCs w:val="26"/>
+        </w:rPr>
+        <w:t xml:space="preserve"> e decide di controllare le segnalazion</w:t>
+      </w:r>
+      <w:r>
+        <w:rPr>
+          <w:rFonts w:ascii="Arial" w:hAnsi="Arial" w:cs="Arial"/>
+          <w:sz w:val="26"/>
+          <w:szCs w:val="26"/>
+        </w:rPr>
+        <w:t>i</w:t>
+      </w:r>
+      <w:r>
+        <w:rPr>
+          <w:rFonts w:ascii="Arial" w:hAnsi="Arial" w:cs="Arial"/>
+          <w:sz w:val="26"/>
+          <w:szCs w:val="26"/>
+        </w:rPr>
+        <w:t xml:space="preserve"> ricevute dagli utenti. Clicca sulla sua icona e gli si presenta l’opzione “Modera utenti”, oltre alle opzioni da normale utente. Una volta entrato nella pagina apposita gli si presentano le segnalazioni ricevute. Decide di controllare gli utenti che sono stati segnalati, che vengono mostrati in una lista ordinata in base al numero di segnalazioni per ogni account, e verifica le segnalazioni effettuate. Se l’account viola effettivamente le linee guida della piattaforma verrà bannato.</w:t>
+      </w:r>
+    </w:p>
+    <w:p>
+      <w:pPr>
+        <w:rPr>
+          <w:lang w:val="it-IT"/>
+        </w:rPr>
+      </w:pPr>
+    </w:p>
     <w:sectPr>
       <w:footerReference w:type="default" r:id="rId13"/>
       <w:pgSz w:w="11909" w:h="16834"/>
@@ -2171,6 +2504,119 @@
     </w:lvl>
   </w:abstractNum>
   <w:abstractNum w:abstractNumId="2" w15:restartNumberingAfterBreak="0">
+    <w:nsid w:val="0BD52EA6"/>
+    <w:multiLevelType w:val="hybridMultilevel"/>
+    <w:tmpl w:val="DCD67D98"/>
+    <w:lvl w:ilvl="0" w:tplc="04100001">
+      <w:start w:val="1"/>
+      <w:numFmt w:val="bullet"/>
+      <w:lvlText w:val=""/>
+      <w:lvlJc w:val="left"/>
+      <w:pPr>
+        <w:ind w:left="720" w:hanging="360"/>
+      </w:pPr>
+      <w:rPr>
+        <w:rFonts w:ascii="Symbol" w:hAnsi="Symbol" w:hint="default"/>
+      </w:rPr>
+    </w:lvl>
+    <w:lvl w:ilvl="1" w:tplc="04100003" w:tentative="1">
+      <w:start w:val="1"/>
+      <w:numFmt w:val="bullet"/>
+      <w:lvlText w:val="o"/>
+      <w:lvlJc w:val="left"/>
+      <w:pPr>
+        <w:ind w:left="1440" w:hanging="360"/>
+      </w:pPr>
+      <w:rPr>
+        <w:rFonts w:ascii="Courier New" w:hAnsi="Courier New" w:cs="Courier New" w:hint="default"/>
+      </w:rPr>
+    </w:lvl>
+    <w:lvl w:ilvl="2" w:tplc="04100005" w:tentative="1">
+      <w:start w:val="1"/>
+      <w:numFmt w:val="bullet"/>
+      <w:lvlText w:val=""/>
+      <w:lvlJc w:val="left"/>
+      <w:pPr>
+        <w:ind w:left="2160" w:hanging="360"/>
+      </w:pPr>
+      <w:rPr>
+        <w:rFonts w:ascii="Wingdings" w:hAnsi="Wingdings" w:hint="default"/>
+      </w:rPr>
+    </w:lvl>
+    <w:lvl w:ilvl="3" w:tplc="04100001" w:tentative="1">
+      <w:start w:val="1"/>
+      <w:numFmt w:val="bullet"/>
+      <w:lvlText w:val=""/>
+      <w:lvlJc w:val="left"/>
+      <w:pPr>
+        <w:ind w:left="2880" w:hanging="360"/>
+      </w:pPr>
+      <w:rPr>
+        <w:rFonts w:ascii="Symbol" w:hAnsi="Symbol" w:hint="default"/>
+      </w:rPr>
+    </w:lvl>
+    <w:lvl w:ilvl="4" w:tplc="04100003" w:tentative="1">
+      <w:start w:val="1"/>
+      <w:numFmt w:val="bullet"/>
+      <w:lvlText w:val="o"/>
+      <w:lvlJc w:val="left"/>
+      <w:pPr>
+        <w:ind w:left="3600" w:hanging="360"/>
+      </w:pPr>
+      <w:rPr>
+        <w:rFonts w:ascii="Courier New" w:hAnsi="Courier New" w:cs="Courier New" w:hint="default"/>
+      </w:rPr>
+    </w:lvl>
+    <w:lvl w:ilvl="5" w:tplc="04100005" w:tentative="1">
+      <w:start w:val="1"/>
+      <w:numFmt w:val="bullet"/>
+      <w:lvlText w:val=""/>
+      <w:lvlJc w:val="left"/>
+      <w:pPr>
+        <w:ind w:left="4320" w:hanging="360"/>
+      </w:pPr>
+      <w:rPr>
+        <w:rFonts w:ascii="Wingdings" w:hAnsi="Wingdings" w:hint="default"/>
+      </w:rPr>
+    </w:lvl>
+    <w:lvl w:ilvl="6" w:tplc="04100001" w:tentative="1">
+      <w:start w:val="1"/>
+      <w:numFmt w:val="bullet"/>
+      <w:lvlText w:val=""/>
+      <w:lvlJc w:val="left"/>
+      <w:pPr>
+        <w:ind w:left="5040" w:hanging="360"/>
+      </w:pPr>
+      <w:rPr>
+        <w:rFonts w:ascii="Symbol" w:hAnsi="Symbol" w:hint="default"/>
+      </w:rPr>
+    </w:lvl>
+    <w:lvl w:ilvl="7" w:tplc="04100003" w:tentative="1">
+      <w:start w:val="1"/>
+      <w:numFmt w:val="bullet"/>
+      <w:lvlText w:val="o"/>
+      <w:lvlJc w:val="left"/>
+      <w:pPr>
+        <w:ind w:left="5760" w:hanging="360"/>
+      </w:pPr>
+      <w:rPr>
+        <w:rFonts w:ascii="Courier New" w:hAnsi="Courier New" w:cs="Courier New" w:hint="default"/>
+      </w:rPr>
+    </w:lvl>
+    <w:lvl w:ilvl="8" w:tplc="04100005" w:tentative="1">
+      <w:start w:val="1"/>
+      <w:numFmt w:val="bullet"/>
+      <w:lvlText w:val=""/>
+      <w:lvlJc w:val="left"/>
+      <w:pPr>
+        <w:ind w:left="6480" w:hanging="360"/>
+      </w:pPr>
+      <w:rPr>
+        <w:rFonts w:ascii="Wingdings" w:hAnsi="Wingdings" w:hint="default"/>
+      </w:rPr>
+    </w:lvl>
+  </w:abstractNum>
+  <w:abstractNum w:abstractNumId="3" w15:restartNumberingAfterBreak="0">
     <w:nsid w:val="0DD73047"/>
     <w:multiLevelType w:val="multilevel"/>
     <w:tmpl w:val="F2728FAE"/>
@@ -2298,7 +2744,7 @@
       </w:rPr>
     </w:lvl>
   </w:abstractNum>
-  <w:abstractNum w:abstractNumId="3" w15:restartNumberingAfterBreak="0">
+  <w:abstractNum w:abstractNumId="4" w15:restartNumberingAfterBreak="0">
     <w:nsid w:val="15201986"/>
     <w:multiLevelType w:val="multilevel"/>
     <w:tmpl w:val="995831BC"/>
@@ -2423,7 +2869,7 @@
       </w:rPr>
     </w:lvl>
   </w:abstractNum>
-  <w:abstractNum w:abstractNumId="4" w15:restartNumberingAfterBreak="0">
+  <w:abstractNum w:abstractNumId="5" w15:restartNumberingAfterBreak="0">
     <w:nsid w:val="193C58BC"/>
     <w:multiLevelType w:val="multilevel"/>
     <w:tmpl w:val="C7F0C442"/>
@@ -2549,7 +2995,269 @@
       </w:rPr>
     </w:lvl>
   </w:abstractNum>
-  <w:abstractNum w:abstractNumId="5" w15:restartNumberingAfterBreak="0">
+  <w:abstractNum w:abstractNumId="6" w15:restartNumberingAfterBreak="0">
+    <w:nsid w:val="19562996"/>
+    <w:multiLevelType w:val="hybridMultilevel"/>
+    <w:tmpl w:val="45C28786"/>
+    <w:lvl w:ilvl="0" w:tplc="04100001">
+      <w:start w:val="1"/>
+      <w:numFmt w:val="bullet"/>
+      <w:lvlText w:val=""/>
+      <w:lvlJc w:val="left"/>
+      <w:pPr>
+        <w:ind w:left="720" w:hanging="360"/>
+      </w:pPr>
+      <w:rPr>
+        <w:rFonts w:ascii="Symbol" w:hAnsi="Symbol" w:hint="default"/>
+      </w:rPr>
+    </w:lvl>
+    <w:lvl w:ilvl="1" w:tplc="04100003" w:tentative="1">
+      <w:start w:val="1"/>
+      <w:numFmt w:val="bullet"/>
+      <w:lvlText w:val="o"/>
+      <w:lvlJc w:val="left"/>
+      <w:pPr>
+        <w:ind w:left="1440" w:hanging="360"/>
+      </w:pPr>
+      <w:rPr>
+        <w:rFonts w:ascii="Courier New" w:hAnsi="Courier New" w:cs="Courier New" w:hint="default"/>
+      </w:rPr>
+    </w:lvl>
+    <w:lvl w:ilvl="2" w:tplc="04100005" w:tentative="1">
+      <w:start w:val="1"/>
+      <w:numFmt w:val="bullet"/>
+      <w:lvlText w:val=""/>
+      <w:lvlJc w:val="left"/>
+      <w:pPr>
+        <w:ind w:left="2160" w:hanging="360"/>
+      </w:pPr>
+      <w:rPr>
+        <w:rFonts w:ascii="Wingdings" w:hAnsi="Wingdings" w:hint="default"/>
+      </w:rPr>
+    </w:lvl>
+    <w:lvl w:ilvl="3" w:tplc="04100001" w:tentative="1">
+      <w:start w:val="1"/>
+      <w:numFmt w:val="bullet"/>
+      <w:lvlText w:val=""/>
+      <w:lvlJc w:val="left"/>
+      <w:pPr>
+        <w:ind w:left="2880" w:hanging="360"/>
+      </w:pPr>
+      <w:rPr>
+        <w:rFonts w:ascii="Symbol" w:hAnsi="Symbol" w:hint="default"/>
+      </w:rPr>
+    </w:lvl>
+    <w:lvl w:ilvl="4" w:tplc="04100003" w:tentative="1">
+      <w:start w:val="1"/>
+      <w:numFmt w:val="bullet"/>
+      <w:lvlText w:val="o"/>
+      <w:lvlJc w:val="left"/>
+      <w:pPr>
+        <w:ind w:left="3600" w:hanging="360"/>
+      </w:pPr>
+      <w:rPr>
+        <w:rFonts w:ascii="Courier New" w:hAnsi="Courier New" w:cs="Courier New" w:hint="default"/>
+      </w:rPr>
+    </w:lvl>
+    <w:lvl w:ilvl="5" w:tplc="04100005" w:tentative="1">
+      <w:start w:val="1"/>
+      <w:numFmt w:val="bullet"/>
+      <w:lvlText w:val=""/>
+      <w:lvlJc w:val="left"/>
+      <w:pPr>
+        <w:ind w:left="4320" w:hanging="360"/>
+      </w:pPr>
+      <w:rPr>
+        <w:rFonts w:ascii="Wingdings" w:hAnsi="Wingdings" w:hint="default"/>
+      </w:rPr>
+    </w:lvl>
+    <w:lvl w:ilvl="6" w:tplc="04100001" w:tentative="1">
+      <w:start w:val="1"/>
+      <w:numFmt w:val="bullet"/>
+      <w:lvlText w:val=""/>
+      <w:lvlJc w:val="left"/>
+      <w:pPr>
+        <w:ind w:left="5040" w:hanging="360"/>
+      </w:pPr>
+      <w:rPr>
+        <w:rFonts w:ascii="Symbol" w:hAnsi="Symbol" w:hint="default"/>
+      </w:rPr>
+    </w:lvl>
+    <w:lvl w:ilvl="7" w:tplc="04100003" w:tentative="1">
+      <w:start w:val="1"/>
+      <w:numFmt w:val="bullet"/>
+      <w:lvlText w:val="o"/>
+      <w:lvlJc w:val="left"/>
+      <w:pPr>
+        <w:ind w:left="5760" w:hanging="360"/>
+      </w:pPr>
+      <w:rPr>
+        <w:rFonts w:ascii="Courier New" w:hAnsi="Courier New" w:cs="Courier New" w:hint="default"/>
+      </w:rPr>
+    </w:lvl>
+    <w:lvl w:ilvl="8" w:tplc="04100005" w:tentative="1">
+      <w:start w:val="1"/>
+      <w:numFmt w:val="bullet"/>
+      <w:lvlText w:val=""/>
+      <w:lvlJc w:val="left"/>
+      <w:pPr>
+        <w:ind w:left="6480" w:hanging="360"/>
+      </w:pPr>
+      <w:rPr>
+        <w:rFonts w:ascii="Wingdings" w:hAnsi="Wingdings" w:hint="default"/>
+      </w:rPr>
+    </w:lvl>
+  </w:abstractNum>
+  <w:abstractNum w:abstractNumId="7" w15:restartNumberingAfterBreak="0">
+    <w:nsid w:val="1BFB2C3C"/>
+    <w:multiLevelType w:val="multilevel"/>
+    <w:tmpl w:val="7EB0CB22"/>
+    <w:lvl w:ilvl="0">
+      <w:start w:val="1"/>
+      <w:numFmt w:val="bullet"/>
+      <w:lvlText w:val=""/>
+      <w:lvlJc w:val="left"/>
+      <w:pPr>
+        <w:tabs>
+          <w:tab w:val="num" w:pos="720"/>
+        </w:tabs>
+        <w:ind w:left="720" w:hanging="360"/>
+      </w:pPr>
+      <w:rPr>
+        <w:rFonts w:ascii="Symbol" w:hAnsi="Symbol" w:hint="default"/>
+        <w:sz w:val="20"/>
+      </w:rPr>
+    </w:lvl>
+    <w:lvl w:ilvl="1" w:tentative="1">
+      <w:start w:val="1"/>
+      <w:numFmt w:val="bullet"/>
+      <w:lvlText w:val="o"/>
+      <w:lvlJc w:val="left"/>
+      <w:pPr>
+        <w:tabs>
+          <w:tab w:val="num" w:pos="1440"/>
+        </w:tabs>
+        <w:ind w:left="1440" w:hanging="360"/>
+      </w:pPr>
+      <w:rPr>
+        <w:rFonts w:ascii="Courier New" w:hAnsi="Courier New" w:hint="default"/>
+        <w:sz w:val="20"/>
+      </w:rPr>
+    </w:lvl>
+    <w:lvl w:ilvl="2" w:tentative="1">
+      <w:start w:val="1"/>
+      <w:numFmt w:val="bullet"/>
+      <w:lvlText w:val=""/>
+      <w:lvlJc w:val="left"/>
+      <w:pPr>
+        <w:tabs>
+          <w:tab w:val="num" w:pos="2160"/>
+        </w:tabs>
+        <w:ind w:left="2160" w:hanging="360"/>
+      </w:pPr>
+      <w:rPr>
+        <w:rFonts w:ascii="Wingdings" w:hAnsi="Wingdings" w:hint="default"/>
+        <w:sz w:val="20"/>
+      </w:rPr>
+    </w:lvl>
+    <w:lvl w:ilvl="3" w:tentative="1">
+      <w:start w:val="1"/>
+      <w:numFmt w:val="bullet"/>
+      <w:lvlText w:val=""/>
+      <w:lvlJc w:val="left"/>
+      <w:pPr>
+        <w:tabs>
+          <w:tab w:val="num" w:pos="2880"/>
+        </w:tabs>
+        <w:ind w:left="2880" w:hanging="360"/>
+      </w:pPr>
+      <w:rPr>
+        <w:rFonts w:ascii="Wingdings" w:hAnsi="Wingdings" w:hint="default"/>
+        <w:sz w:val="20"/>
+      </w:rPr>
+    </w:lvl>
+    <w:lvl w:ilvl="4" w:tentative="1">
+      <w:start w:val="1"/>
+      <w:numFmt w:val="bullet"/>
+      <w:lvlText w:val=""/>
+      <w:lvlJc w:val="left"/>
+      <w:pPr>
+        <w:tabs>
+          <w:tab w:val="num" w:pos="3600"/>
+        </w:tabs>
+        <w:ind w:left="3600" w:hanging="360"/>
+      </w:pPr>
+      <w:rPr>
+        <w:rFonts w:ascii="Wingdings" w:hAnsi="Wingdings" w:hint="default"/>
+        <w:sz w:val="20"/>
+      </w:rPr>
+    </w:lvl>
+    <w:lvl w:ilvl="5" w:tentative="1">
+      <w:start w:val="1"/>
+      <w:numFmt w:val="bullet"/>
+      <w:lvlText w:val=""/>
+      <w:lvlJc w:val="left"/>
+      <w:pPr>
+        <w:tabs>
+          <w:tab w:val="num" w:pos="4320"/>
+        </w:tabs>
+        <w:ind w:left="4320" w:hanging="360"/>
+      </w:pPr>
+      <w:rPr>
+        <w:rFonts w:ascii="Wingdings" w:hAnsi="Wingdings" w:hint="default"/>
+        <w:sz w:val="20"/>
+      </w:rPr>
+    </w:lvl>
+    <w:lvl w:ilvl="6" w:tentative="1">
+      <w:start w:val="1"/>
+      <w:numFmt w:val="bullet"/>
+      <w:lvlText w:val=""/>
+      <w:lvlJc w:val="left"/>
+      <w:pPr>
+        <w:tabs>
+          <w:tab w:val="num" w:pos="5040"/>
+        </w:tabs>
+        <w:ind w:left="5040" w:hanging="360"/>
+      </w:pPr>
+      <w:rPr>
+        <w:rFonts w:ascii="Wingdings" w:hAnsi="Wingdings" w:hint="default"/>
+        <w:sz w:val="20"/>
+      </w:rPr>
+    </w:lvl>
+    <w:lvl w:ilvl="7" w:tentative="1">
+      <w:start w:val="1"/>
+      <w:numFmt w:val="bullet"/>
+      <w:lvlText w:val=""/>
+      <w:lvlJc w:val="left"/>
+      <w:pPr>
+        <w:tabs>
+          <w:tab w:val="num" w:pos="5760"/>
+        </w:tabs>
+        <w:ind w:left="5760" w:hanging="360"/>
+      </w:pPr>
+      <w:rPr>
+        <w:rFonts w:ascii="Wingdings" w:hAnsi="Wingdings" w:hint="default"/>
+        <w:sz w:val="20"/>
+      </w:rPr>
+    </w:lvl>
+    <w:lvl w:ilvl="8" w:tentative="1">
+      <w:start w:val="1"/>
+      <w:numFmt w:val="bullet"/>
+      <w:lvlText w:val=""/>
+      <w:lvlJc w:val="left"/>
+      <w:pPr>
+        <w:tabs>
+          <w:tab w:val="num" w:pos="6480"/>
+        </w:tabs>
+        <w:ind w:left="6480" w:hanging="360"/>
+      </w:pPr>
+      <w:rPr>
+        <w:rFonts w:ascii="Wingdings" w:hAnsi="Wingdings" w:hint="default"/>
+        <w:sz w:val="20"/>
+      </w:rPr>
+    </w:lvl>
+  </w:abstractNum>
+  <w:abstractNum w:abstractNumId="8" w15:restartNumberingAfterBreak="0">
     <w:nsid w:val="1C05283E"/>
     <w:multiLevelType w:val="multilevel"/>
     <w:tmpl w:val="C7F0C442"/>
@@ -2675,7 +3383,7 @@
       </w:rPr>
     </w:lvl>
   </w:abstractNum>
-  <w:abstractNum w:abstractNumId="6" w15:restartNumberingAfterBreak="0">
+  <w:abstractNum w:abstractNumId="9" w15:restartNumberingAfterBreak="0">
     <w:nsid w:val="1E5D19DE"/>
     <w:multiLevelType w:val="multilevel"/>
     <w:tmpl w:val="C7F0C442"/>
@@ -2801,7 +3509,7 @@
       </w:rPr>
     </w:lvl>
   </w:abstractNum>
-  <w:abstractNum w:abstractNumId="7" w15:restartNumberingAfterBreak="0">
+  <w:abstractNum w:abstractNumId="10" w15:restartNumberingAfterBreak="0">
     <w:nsid w:val="20D30117"/>
     <w:multiLevelType w:val="multilevel"/>
     <w:tmpl w:val="995831BC"/>
@@ -2926,7 +3634,233 @@
       </w:rPr>
     </w:lvl>
   </w:abstractNum>
-  <w:abstractNum w:abstractNumId="8" w15:restartNumberingAfterBreak="0">
+  <w:abstractNum w:abstractNumId="11" w15:restartNumberingAfterBreak="0">
+    <w:nsid w:val="212D6964"/>
+    <w:multiLevelType w:val="hybridMultilevel"/>
+    <w:tmpl w:val="D7B60F18"/>
+    <w:lvl w:ilvl="0" w:tplc="04100001">
+      <w:start w:val="1"/>
+      <w:numFmt w:val="bullet"/>
+      <w:lvlText w:val=""/>
+      <w:lvlJc w:val="left"/>
+      <w:pPr>
+        <w:ind w:left="720" w:hanging="360"/>
+      </w:pPr>
+      <w:rPr>
+        <w:rFonts w:ascii="Symbol" w:hAnsi="Symbol" w:hint="default"/>
+      </w:rPr>
+    </w:lvl>
+    <w:lvl w:ilvl="1" w:tplc="04100003" w:tentative="1">
+      <w:start w:val="1"/>
+      <w:numFmt w:val="bullet"/>
+      <w:lvlText w:val="o"/>
+      <w:lvlJc w:val="left"/>
+      <w:pPr>
+        <w:ind w:left="1440" w:hanging="360"/>
+      </w:pPr>
+      <w:rPr>
+        <w:rFonts w:ascii="Courier New" w:hAnsi="Courier New" w:cs="Courier New" w:hint="default"/>
+      </w:rPr>
+    </w:lvl>
+    <w:lvl w:ilvl="2" w:tplc="04100005" w:tentative="1">
+      <w:start w:val="1"/>
+      <w:numFmt w:val="bullet"/>
+      <w:lvlText w:val=""/>
+      <w:lvlJc w:val="left"/>
+      <w:pPr>
+        <w:ind w:left="2160" w:hanging="360"/>
+      </w:pPr>
+      <w:rPr>
+        <w:rFonts w:ascii="Wingdings" w:hAnsi="Wingdings" w:hint="default"/>
+      </w:rPr>
+    </w:lvl>
+    <w:lvl w:ilvl="3" w:tplc="04100001" w:tentative="1">
+      <w:start w:val="1"/>
+      <w:numFmt w:val="bullet"/>
+      <w:lvlText w:val=""/>
+      <w:lvlJc w:val="left"/>
+      <w:pPr>
+        <w:ind w:left="2880" w:hanging="360"/>
+      </w:pPr>
+      <w:rPr>
+        <w:rFonts w:ascii="Symbol" w:hAnsi="Symbol" w:hint="default"/>
+      </w:rPr>
+    </w:lvl>
+    <w:lvl w:ilvl="4" w:tplc="04100003" w:tentative="1">
+      <w:start w:val="1"/>
+      <w:numFmt w:val="bullet"/>
+      <w:lvlText w:val="o"/>
+      <w:lvlJc w:val="left"/>
+      <w:pPr>
+        <w:ind w:left="3600" w:hanging="360"/>
+      </w:pPr>
+      <w:rPr>
+        <w:rFonts w:ascii="Courier New" w:hAnsi="Courier New" w:cs="Courier New" w:hint="default"/>
+      </w:rPr>
+    </w:lvl>
+    <w:lvl w:ilvl="5" w:tplc="04100005" w:tentative="1">
+      <w:start w:val="1"/>
+      <w:numFmt w:val="bullet"/>
+      <w:lvlText w:val=""/>
+      <w:lvlJc w:val="left"/>
+      <w:pPr>
+        <w:ind w:left="4320" w:hanging="360"/>
+      </w:pPr>
+      <w:rPr>
+        <w:rFonts w:ascii="Wingdings" w:hAnsi="Wingdings" w:hint="default"/>
+      </w:rPr>
+    </w:lvl>
+    <w:lvl w:ilvl="6" w:tplc="04100001" w:tentative="1">
+      <w:start w:val="1"/>
+      <w:numFmt w:val="bullet"/>
+      <w:lvlText w:val=""/>
+      <w:lvlJc w:val="left"/>
+      <w:pPr>
+        <w:ind w:left="5040" w:hanging="360"/>
+      </w:pPr>
+      <w:rPr>
+        <w:rFonts w:ascii="Symbol" w:hAnsi="Symbol" w:hint="default"/>
+      </w:rPr>
+    </w:lvl>
+    <w:lvl w:ilvl="7" w:tplc="04100003" w:tentative="1">
+      <w:start w:val="1"/>
+      <w:numFmt w:val="bullet"/>
+      <w:lvlText w:val="o"/>
+      <w:lvlJc w:val="left"/>
+      <w:pPr>
+        <w:ind w:left="5760" w:hanging="360"/>
+      </w:pPr>
+      <w:rPr>
+        <w:rFonts w:ascii="Courier New" w:hAnsi="Courier New" w:cs="Courier New" w:hint="default"/>
+      </w:rPr>
+    </w:lvl>
+    <w:lvl w:ilvl="8" w:tplc="04100005" w:tentative="1">
+      <w:start w:val="1"/>
+      <w:numFmt w:val="bullet"/>
+      <w:lvlText w:val=""/>
+      <w:lvlJc w:val="left"/>
+      <w:pPr>
+        <w:ind w:left="6480" w:hanging="360"/>
+      </w:pPr>
+      <w:rPr>
+        <w:rFonts w:ascii="Wingdings" w:hAnsi="Wingdings" w:hint="default"/>
+      </w:rPr>
+    </w:lvl>
+  </w:abstractNum>
+  <w:abstractNum w:abstractNumId="12" w15:restartNumberingAfterBreak="0">
+    <w:nsid w:val="255C706E"/>
+    <w:multiLevelType w:val="hybridMultilevel"/>
+    <w:tmpl w:val="16B47F88"/>
+    <w:lvl w:ilvl="0" w:tplc="04100001">
+      <w:start w:val="1"/>
+      <w:numFmt w:val="bullet"/>
+      <w:lvlText w:val=""/>
+      <w:lvlJc w:val="left"/>
+      <w:pPr>
+        <w:ind w:left="720" w:hanging="360"/>
+      </w:pPr>
+      <w:rPr>
+        <w:rFonts w:ascii="Symbol" w:hAnsi="Symbol" w:hint="default"/>
+      </w:rPr>
+    </w:lvl>
+    <w:lvl w:ilvl="1" w:tplc="04100003" w:tentative="1">
+      <w:start w:val="1"/>
+      <w:numFmt w:val="bullet"/>
+      <w:lvlText w:val="o"/>
+      <w:lvlJc w:val="left"/>
+      <w:pPr>
+        <w:ind w:left="1440" w:hanging="360"/>
+      </w:pPr>
+      <w:rPr>
+        <w:rFonts w:ascii="Courier New" w:hAnsi="Courier New" w:cs="Courier New" w:hint="default"/>
+      </w:rPr>
+    </w:lvl>
+    <w:lvl w:ilvl="2" w:tplc="04100005" w:tentative="1">
+      <w:start w:val="1"/>
+      <w:numFmt w:val="bullet"/>
+      <w:lvlText w:val=""/>
+      <w:lvlJc w:val="left"/>
+      <w:pPr>
+        <w:ind w:left="2160" w:hanging="360"/>
+      </w:pPr>
+      <w:rPr>
+        <w:rFonts w:ascii="Wingdings" w:hAnsi="Wingdings" w:hint="default"/>
+      </w:rPr>
+    </w:lvl>
+    <w:lvl w:ilvl="3" w:tplc="04100001" w:tentative="1">
+      <w:start w:val="1"/>
+      <w:numFmt w:val="bullet"/>
+      <w:lvlText w:val=""/>
+      <w:lvlJc w:val="left"/>
+      <w:pPr>
+        <w:ind w:left="2880" w:hanging="360"/>
+      </w:pPr>
+      <w:rPr>
+        <w:rFonts w:ascii="Symbol" w:hAnsi="Symbol" w:hint="default"/>
+      </w:rPr>
+    </w:lvl>
+    <w:lvl w:ilvl="4" w:tplc="04100003" w:tentative="1">
+      <w:start w:val="1"/>
+      <w:numFmt w:val="bullet"/>
+      <w:lvlText w:val="o"/>
+      <w:lvlJc w:val="left"/>
+      <w:pPr>
+        <w:ind w:left="3600" w:hanging="360"/>
+      </w:pPr>
+      <w:rPr>
+        <w:rFonts w:ascii="Courier New" w:hAnsi="Courier New" w:cs="Courier New" w:hint="default"/>
+      </w:rPr>
+    </w:lvl>
+    <w:lvl w:ilvl="5" w:tplc="04100005" w:tentative="1">
+      <w:start w:val="1"/>
+      <w:numFmt w:val="bullet"/>
+      <w:lvlText w:val=""/>
+      <w:lvlJc w:val="left"/>
+      <w:pPr>
+        <w:ind w:left="4320" w:hanging="360"/>
+      </w:pPr>
+      <w:rPr>
+        <w:rFonts w:ascii="Wingdings" w:hAnsi="Wingdings" w:hint="default"/>
+      </w:rPr>
+    </w:lvl>
+    <w:lvl w:ilvl="6" w:tplc="04100001" w:tentative="1">
+      <w:start w:val="1"/>
+      <w:numFmt w:val="bullet"/>
+      <w:lvlText w:val=""/>
+      <w:lvlJc w:val="left"/>
+      <w:pPr>
+        <w:ind w:left="5040" w:hanging="360"/>
+      </w:pPr>
+      <w:rPr>
+        <w:rFonts w:ascii="Symbol" w:hAnsi="Symbol" w:hint="default"/>
+      </w:rPr>
+    </w:lvl>
+    <w:lvl w:ilvl="7" w:tplc="04100003" w:tentative="1">
+      <w:start w:val="1"/>
+      <w:numFmt w:val="bullet"/>
+      <w:lvlText w:val="o"/>
+      <w:lvlJc w:val="left"/>
+      <w:pPr>
+        <w:ind w:left="5760" w:hanging="360"/>
+      </w:pPr>
+      <w:rPr>
+        <w:rFonts w:ascii="Courier New" w:hAnsi="Courier New" w:cs="Courier New" w:hint="default"/>
+      </w:rPr>
+    </w:lvl>
+    <w:lvl w:ilvl="8" w:tplc="04100005" w:tentative="1">
+      <w:start w:val="1"/>
+      <w:numFmt w:val="bullet"/>
+      <w:lvlText w:val=""/>
+      <w:lvlJc w:val="left"/>
+      <w:pPr>
+        <w:ind w:left="6480" w:hanging="360"/>
+      </w:pPr>
+      <w:rPr>
+        <w:rFonts w:ascii="Wingdings" w:hAnsi="Wingdings" w:hint="default"/>
+      </w:rPr>
+    </w:lvl>
+  </w:abstractNum>
+  <w:abstractNum w:abstractNumId="13" w15:restartNumberingAfterBreak="0">
     <w:nsid w:val="2CA6148F"/>
     <w:multiLevelType w:val="multilevel"/>
     <w:tmpl w:val="C7F0C442"/>
@@ -3052,7 +3986,7 @@
       </w:rPr>
     </w:lvl>
   </w:abstractNum>
-  <w:abstractNum w:abstractNumId="9" w15:restartNumberingAfterBreak="0">
+  <w:abstractNum w:abstractNumId="14" w15:restartNumberingAfterBreak="0">
     <w:nsid w:val="313F7F7E"/>
     <w:multiLevelType w:val="multilevel"/>
     <w:tmpl w:val="C7F0C442"/>
@@ -3178,7 +4112,7 @@
       </w:rPr>
     </w:lvl>
   </w:abstractNum>
-  <w:abstractNum w:abstractNumId="10" w15:restartNumberingAfterBreak="0">
+  <w:abstractNum w:abstractNumId="15" w15:restartNumberingAfterBreak="0">
     <w:nsid w:val="3B086A75"/>
     <w:multiLevelType w:val="multilevel"/>
     <w:tmpl w:val="995831BC"/>
@@ -3303,7 +4237,7 @@
       </w:rPr>
     </w:lvl>
   </w:abstractNum>
-  <w:abstractNum w:abstractNumId="11" w15:restartNumberingAfterBreak="0">
+  <w:abstractNum w:abstractNumId="16" w15:restartNumberingAfterBreak="0">
     <w:nsid w:val="4F2B72AD"/>
     <w:multiLevelType w:val="multilevel"/>
     <w:tmpl w:val="995831BC"/>
@@ -3428,7 +4362,7 @@
       </w:rPr>
     </w:lvl>
   </w:abstractNum>
-  <w:abstractNum w:abstractNumId="12" w15:restartNumberingAfterBreak="0">
+  <w:abstractNum w:abstractNumId="17" w15:restartNumberingAfterBreak="0">
     <w:nsid w:val="5F7F60EE"/>
     <w:multiLevelType w:val="multilevel"/>
     <w:tmpl w:val="995831BC"/>
@@ -3553,7 +4487,156 @@
       </w:rPr>
     </w:lvl>
   </w:abstractNum>
-  <w:abstractNum w:abstractNumId="13" w15:restartNumberingAfterBreak="0">
+  <w:abstractNum w:abstractNumId="18" w15:restartNumberingAfterBreak="0">
+    <w:nsid w:val="6CB939C4"/>
+    <w:multiLevelType w:val="multilevel"/>
+    <w:tmpl w:val="972AC8B4"/>
+    <w:lvl w:ilvl="0">
+      <w:start w:val="1"/>
+      <w:numFmt w:val="bullet"/>
+      <w:lvlText w:val=""/>
+      <w:lvlJc w:val="left"/>
+      <w:pPr>
+        <w:tabs>
+          <w:tab w:val="num" w:pos="720"/>
+        </w:tabs>
+        <w:ind w:left="720" w:hanging="360"/>
+      </w:pPr>
+      <w:rPr>
+        <w:rFonts w:ascii="Symbol" w:hAnsi="Symbol" w:hint="default"/>
+        <w:sz w:val="20"/>
+      </w:rPr>
+    </w:lvl>
+    <w:lvl w:ilvl="1" w:tentative="1">
+      <w:start w:val="1"/>
+      <w:numFmt w:val="bullet"/>
+      <w:lvlText w:val="o"/>
+      <w:lvlJc w:val="left"/>
+      <w:pPr>
+        <w:tabs>
+          <w:tab w:val="num" w:pos="1440"/>
+        </w:tabs>
+        <w:ind w:left="1440" w:hanging="360"/>
+      </w:pPr>
+      <w:rPr>
+        <w:rFonts w:ascii="Courier New" w:hAnsi="Courier New" w:hint="default"/>
+        <w:sz w:val="20"/>
+      </w:rPr>
+    </w:lvl>
+    <w:lvl w:ilvl="2" w:tentative="1">
+      <w:start w:val="1"/>
+      <w:numFmt w:val="bullet"/>
+      <w:lvlText w:val=""/>
+      <w:lvlJc w:val="left"/>
+      <w:pPr>
+        <w:tabs>
+          <w:tab w:val="num" w:pos="2160"/>
+        </w:tabs>
+        <w:ind w:left="2160" w:hanging="360"/>
+      </w:pPr>
+      <w:rPr>
+        <w:rFonts w:ascii="Wingdings" w:hAnsi="Wingdings" w:hint="default"/>
+        <w:sz w:val="20"/>
+      </w:rPr>
+    </w:lvl>
+    <w:lvl w:ilvl="3" w:tentative="1">
+      <w:start w:val="1"/>
+      <w:numFmt w:val="bullet"/>
+      <w:lvlText w:val=""/>
+      <w:lvlJc w:val="left"/>
+      <w:pPr>
+        <w:tabs>
+          <w:tab w:val="num" w:pos="2880"/>
+        </w:tabs>
+        <w:ind w:left="2880" w:hanging="360"/>
+      </w:pPr>
+      <w:rPr>
+        <w:rFonts w:ascii="Wingdings" w:hAnsi="Wingdings" w:hint="default"/>
+        <w:sz w:val="20"/>
+      </w:rPr>
+    </w:lvl>
+    <w:lvl w:ilvl="4" w:tentative="1">
+      <w:start w:val="1"/>
+      <w:numFmt w:val="bullet"/>
+      <w:lvlText w:val=""/>
+      <w:lvlJc w:val="left"/>
+      <w:pPr>
+        <w:tabs>
+          <w:tab w:val="num" w:pos="3600"/>
+        </w:tabs>
+        <w:ind w:left="3600" w:hanging="360"/>
+      </w:pPr>
+      <w:rPr>
+        <w:rFonts w:ascii="Wingdings" w:hAnsi="Wingdings" w:hint="default"/>
+        <w:sz w:val="20"/>
+      </w:rPr>
+    </w:lvl>
+    <w:lvl w:ilvl="5" w:tentative="1">
+      <w:start w:val="1"/>
+      <w:numFmt w:val="bullet"/>
+      <w:lvlText w:val=""/>
+      <w:lvlJc w:val="left"/>
+      <w:pPr>
+        <w:tabs>
+          <w:tab w:val="num" w:pos="4320"/>
+        </w:tabs>
+        <w:ind w:left="4320" w:hanging="360"/>
+      </w:pPr>
+      <w:rPr>
+        <w:rFonts w:ascii="Wingdings" w:hAnsi="Wingdings" w:hint="default"/>
+        <w:sz w:val="20"/>
+      </w:rPr>
+    </w:lvl>
+    <w:lvl w:ilvl="6" w:tentative="1">
+      <w:start w:val="1"/>
+      <w:numFmt w:val="bullet"/>
+      <w:lvlText w:val=""/>
+      <w:lvlJc w:val="left"/>
+      <w:pPr>
+        <w:tabs>
+          <w:tab w:val="num" w:pos="5040"/>
+        </w:tabs>
+        <w:ind w:left="5040" w:hanging="360"/>
+      </w:pPr>
+      <w:rPr>
+        <w:rFonts w:ascii="Wingdings" w:hAnsi="Wingdings" w:hint="default"/>
+        <w:sz w:val="20"/>
+      </w:rPr>
+    </w:lvl>
+    <w:lvl w:ilvl="7" w:tentative="1">
+      <w:start w:val="1"/>
+      <w:numFmt w:val="bullet"/>
+      <w:lvlText w:val=""/>
+      <w:lvlJc w:val="left"/>
+      <w:pPr>
+        <w:tabs>
+          <w:tab w:val="num" w:pos="5760"/>
+        </w:tabs>
+        <w:ind w:left="5760" w:hanging="360"/>
+      </w:pPr>
+      <w:rPr>
+        <w:rFonts w:ascii="Wingdings" w:hAnsi="Wingdings" w:hint="default"/>
+        <w:sz w:val="20"/>
+      </w:rPr>
+    </w:lvl>
+    <w:lvl w:ilvl="8" w:tentative="1">
+      <w:start w:val="1"/>
+      <w:numFmt w:val="bullet"/>
+      <w:lvlText w:val=""/>
+      <w:lvlJc w:val="left"/>
+      <w:pPr>
+        <w:tabs>
+          <w:tab w:val="num" w:pos="6480"/>
+        </w:tabs>
+        <w:ind w:left="6480" w:hanging="360"/>
+      </w:pPr>
+      <w:rPr>
+        <w:rFonts w:ascii="Wingdings" w:hAnsi="Wingdings" w:hint="default"/>
+        <w:sz w:val="20"/>
+      </w:rPr>
+    </w:lvl>
+  </w:abstractNum>
+  <w:abstractNum w:abstractNumId="19" w15:restartNumberingAfterBreak="0">
     <w:nsid w:val="7D2E19F1"/>
     <w:multiLevelType w:val="multilevel"/>
     <w:tmpl w:val="995831BC"/>
@@ -3679,25 +4762,25 @@
     </w:lvl>
   </w:abstractNum>
   <w:num w:numId="1">
-    <w:abstractNumId w:val="5"/>
+    <w:abstractNumId w:val="8"/>
   </w:num>
   <w:num w:numId="2">
+    <w:abstractNumId w:val="15"/>
+  </w:num>
+  <w:num w:numId="3">
     <w:abstractNumId w:val="10"/>
   </w:num>
-  <w:num w:numId="3">
-    <w:abstractNumId w:val="7"/>
-  </w:num>
   <w:num w:numId="4">
-    <w:abstractNumId w:val="11"/>
+    <w:abstractNumId w:val="16"/>
   </w:num>
   <w:num w:numId="5">
-    <w:abstractNumId w:val="12"/>
+    <w:abstractNumId w:val="17"/>
   </w:num>
   <w:num w:numId="6">
-    <w:abstractNumId w:val="3"/>
+    <w:abstractNumId w:val="4"/>
   </w:num>
   <w:num w:numId="7">
-    <w:abstractNumId w:val="13"/>
+    <w:abstractNumId w:val="19"/>
   </w:num>
   <w:num w:numId="8">
     <w:abstractNumId w:val="0"/>
@@ -3706,19 +4789,37 @@
     <w:abstractNumId w:val="1"/>
   </w:num>
   <w:num w:numId="10">
+    <w:abstractNumId w:val="3"/>
+  </w:num>
+  <w:num w:numId="11">
+    <w:abstractNumId w:val="9"/>
+  </w:num>
+  <w:num w:numId="12">
+    <w:abstractNumId w:val="5"/>
+  </w:num>
+  <w:num w:numId="13">
+    <w:abstractNumId w:val="13"/>
+  </w:num>
+  <w:num w:numId="14">
+    <w:abstractNumId w:val="14"/>
+  </w:num>
+  <w:num w:numId="15">
+    <w:abstractNumId w:val="18"/>
+  </w:num>
+  <w:num w:numId="16">
+    <w:abstractNumId w:val="7"/>
+  </w:num>
+  <w:num w:numId="17">
     <w:abstractNumId w:val="2"/>
   </w:num>
-  <w:num w:numId="11">
+  <w:num w:numId="18">
+    <w:abstractNumId w:val="12"/>
+  </w:num>
+  <w:num w:numId="19">
+    <w:abstractNumId w:val="11"/>
+  </w:num>
+  <w:num w:numId="20">
     <w:abstractNumId w:val="6"/>
-  </w:num>
-  <w:num w:numId="12">
-    <w:abstractNumId w:val="4"/>
-  </w:num>
-  <w:num w:numId="13">
-    <w:abstractNumId w:val="8"/>
-  </w:num>
-  <w:num w:numId="14">
-    <w:abstractNumId w:val="9"/>
   </w:num>
 </w:numbering>
 </file>
@@ -4316,6 +5417,23 @@
       <w:contextualSpacing/>
     </w:pPr>
   </w:style>
+  <w:style w:type="paragraph" w:styleId="NormaleWeb">
+    <w:name w:val="Normal (Web)"/>
+    <w:basedOn w:val="Normale"/>
+    <w:uiPriority w:val="99"/>
+    <w:semiHidden/>
+    <w:unhideWhenUsed/>
+    <w:rsid w:val="00A96A9E"/>
+    <w:pPr>
+      <w:spacing w:before="100" w:beforeAutospacing="1" w:after="100" w:afterAutospacing="1" w:line="240" w:lineRule="auto"/>
+    </w:pPr>
+    <w:rPr>
+      <w:rFonts w:ascii="Times New Roman" w:eastAsia="Times New Roman" w:hAnsi="Times New Roman" w:cs="Times New Roman"/>
+      <w:sz w:val="24"/>
+      <w:szCs w:val="24"/>
+      <w:lang w:val="it-IT"/>
+    </w:rPr>
+  </w:style>
 </w:styles>
 </file>
 

</xml_diff>